<commit_message>
Organised project folder, updated unit test skeletons, merged code with Mariusz, removed unneeded files.
</commit_message>
<xml_diff>
--- a/docs/Software Development CA2.docx
+++ b/docs/Software Development CA2.docx
@@ -17,7 +17,7 @@
           <w:noProof/>
         </w:rPr>
         <w:drawing>
-          <wp:anchor distT="0" distB="0" distL="114300" distR="114300" simplePos="0" relativeHeight="251659264" behindDoc="0" locked="0" layoutInCell="1" allowOverlap="1" wp14:anchorId="5637D8AF" wp14:editId="192656D5">
+          <wp:anchor distT="0" distB="0" distL="114300" distR="114300" simplePos="0" relativeHeight="251659264" behindDoc="0" locked="0" layoutInCell="1" allowOverlap="1" wp14:anchorId="5637D8AF" wp14:editId="53005DFE">
             <wp:simplePos x="0" y="0"/>
             <wp:positionH relativeFrom="column">
               <wp:posOffset>4472940</wp:posOffset>
@@ -528,7 +528,7 @@
                 <w:sz w:val="24"/>
                 <w:szCs w:val="24"/>
               </w:rPr>
-              <w:t>1</w:t>
+              <w:t>3</w:t>
             </w:r>
             <w:r>
               <w:rPr>
@@ -807,25 +807,7 @@
                 <w:sz w:val="20"/>
                 <w:szCs w:val="20"/>
               </w:rPr>
-              <w:t xml:space="preserve">Plagiarism is the act of taking or copying someone else’s work, including another </w:t>
-            </w:r>
-            <w:proofErr w:type="gramStart"/>
-            <w:r>
-              <w:rPr>
-                <w:rFonts w:cstheme="minorHAnsi"/>
-                <w:sz w:val="20"/>
-                <w:szCs w:val="20"/>
-              </w:rPr>
-              <w:t>student’s</w:t>
-            </w:r>
-            <w:proofErr w:type="gramEnd"/>
-            <w:r>
-              <w:rPr>
-                <w:rFonts w:cstheme="minorHAnsi"/>
-                <w:sz w:val="20"/>
-                <w:szCs w:val="20"/>
-              </w:rPr>
-              <w:t>, and presenting it as if it were one’s own.  Plagiarism is said to occur when ideas, texts, theories, data created artistic artifacts or other material are presented without acknowledgement so that the person considering the work is given the impression that what they have before them is the student’s own work when it is not. Plagiarism also occurs when a student’s own work is re-presented without being properly referenced.  Plagiarism is a form of cheating and is a disciplinary offence.</w:t>
+              <w:t>Plagiarism is the act of taking or copying someone else’s work, including another student’s, and presenting it as if it were one’s own.  Plagiarism is said to occur when ideas, texts, theories, data created artistic artifacts or other material are presented without acknowledgement so that the person considering the work is given the impression that what they have before them is the student’s own work when it is not. Plagiarism also occurs when a student’s own work is re-presented without being properly referenced.  Plagiarism is a form of cheating and is a disciplinary offence.</w:t>
             </w:r>
           </w:p>
         </w:tc>
@@ -943,6 +925,13 @@
                 <w:szCs w:val="24"/>
               </w:rPr>
             </w:pPr>
+            <w:r>
+              <w:rPr>
+                <w:sz w:val="24"/>
+                <w:szCs w:val="24"/>
+              </w:rPr>
+              <w:t>Michael O'Brien, Mariusz Ordon, Dariusz Piskorowski</w:t>
+            </w:r>
           </w:p>
         </w:tc>
       </w:tr>
@@ -998,6 +987,13 @@
                 <w:szCs w:val="24"/>
               </w:rPr>
             </w:pPr>
+            <w:r>
+              <w:rPr>
+                <w:sz w:val="24"/>
+                <w:szCs w:val="24"/>
+              </w:rPr>
+              <w:t>Michael O'Brien, Mariusz Ordon, Dariusz Piskorowski</w:t>
+            </w:r>
           </w:p>
         </w:tc>
       </w:tr>
@@ -1054,6 +1050,14 @@
                 <w:szCs w:val="24"/>
               </w:rPr>
             </w:pPr>
+            <w:r>
+              <w:rPr>
+                <w:rFonts w:cstheme="minorHAnsi"/>
+                <w:sz w:val="24"/>
+                <w:szCs w:val="24"/>
+              </w:rPr>
+              <w:t>3/12/2023</w:t>
+            </w:r>
           </w:p>
         </w:tc>
       </w:tr>
@@ -1416,14 +1420,12 @@
         <w:rPr>
           <w:sz w:val="24"/>
           <w:szCs w:val="24"/>
-          <w:highlight w:val="green"/>
-        </w:rPr>
-      </w:pPr>
-      <w:r>
-        <w:rPr>
-          <w:sz w:val="24"/>
-          <w:szCs w:val="24"/>
-          <w:highlight w:val="green"/>
+        </w:rPr>
+      </w:pPr>
+      <w:r>
+        <w:rPr>
+          <w:sz w:val="24"/>
+          <w:szCs w:val="24"/>
         </w:rPr>
         <w:t xml:space="preserve">Define the following </w:t>
       </w:r>
@@ -1431,7 +1433,6 @@
         <w:rPr>
           <w:sz w:val="24"/>
           <w:szCs w:val="24"/>
-          <w:highlight w:val="green"/>
         </w:rPr>
         <w:t>classes</w:t>
       </w:r>
@@ -1439,7 +1440,6 @@
         <w:rPr>
           <w:sz w:val="24"/>
           <w:szCs w:val="24"/>
-          <w:highlight w:val="green"/>
         </w:rPr>
         <w:t>:</w:t>
       </w:r>
@@ -1455,7 +1455,6 @@
         <w:rPr>
           <w:sz w:val="24"/>
           <w:szCs w:val="24"/>
-          <w:highlight w:val="green"/>
         </w:rPr>
       </w:pPr>
       <w:r>
@@ -1464,7 +1463,6 @@
           <w:bCs/>
           <w:sz w:val="24"/>
           <w:szCs w:val="24"/>
-          <w:highlight w:val="green"/>
         </w:rPr>
         <w:t>Book</w:t>
       </w:r>
@@ -1474,7 +1472,6 @@
           <w:bCs/>
           <w:sz w:val="24"/>
           <w:szCs w:val="24"/>
-          <w:highlight w:val="green"/>
         </w:rPr>
         <w:t>/Audio Book</w:t>
       </w:r>
@@ -1482,7 +1479,6 @@
         <w:rPr>
           <w:sz w:val="24"/>
           <w:szCs w:val="24"/>
-          <w:highlight w:val="green"/>
         </w:rPr>
         <w:t>: Represent with attributes like title, author, ISBN, availability status</w:t>
       </w:r>
@@ -1498,7 +1494,6 @@
         <w:rPr>
           <w:sz w:val="24"/>
           <w:szCs w:val="24"/>
-          <w:highlight w:val="green"/>
         </w:rPr>
       </w:pPr>
       <w:r>
@@ -1507,7 +1502,6 @@
           <w:bCs/>
           <w:sz w:val="24"/>
           <w:szCs w:val="24"/>
-          <w:highlight w:val="green"/>
         </w:rPr>
         <w:t>Theses/Dissertation</w:t>
       </w:r>
@@ -1515,7 +1509,6 @@
         <w:rPr>
           <w:sz w:val="24"/>
           <w:szCs w:val="24"/>
-          <w:highlight w:val="green"/>
         </w:rPr>
         <w:t xml:space="preserve">: </w:t>
       </w:r>
@@ -1523,7 +1516,6 @@
         <w:rPr>
           <w:sz w:val="24"/>
           <w:szCs w:val="24"/>
-          <w:highlight w:val="green"/>
         </w:rPr>
         <w:t>Represent with attributes like title, author, topic, abstract, date published</w:t>
       </w:r>
@@ -1531,7 +1523,6 @@
         <w:rPr>
           <w:sz w:val="24"/>
           <w:szCs w:val="24"/>
-          <w:highlight w:val="green"/>
         </w:rPr>
         <w:t>, availability status</w:t>
       </w:r>
@@ -1547,7 +1538,6 @@
         <w:rPr>
           <w:sz w:val="24"/>
           <w:szCs w:val="24"/>
-          <w:highlight w:val="green"/>
         </w:rPr>
       </w:pPr>
       <w:r>
@@ -1556,7 +1546,6 @@
           <w:bCs/>
           <w:sz w:val="24"/>
           <w:szCs w:val="24"/>
-          <w:highlight w:val="green"/>
         </w:rPr>
         <w:t>CD/</w:t>
       </w:r>
@@ -1566,7 +1555,6 @@
           <w:bCs/>
           <w:sz w:val="24"/>
           <w:szCs w:val="24"/>
-          <w:highlight w:val="green"/>
         </w:rPr>
         <w:t>DVD</w:t>
       </w:r>
@@ -1574,7 +1562,6 @@
         <w:rPr>
           <w:sz w:val="24"/>
           <w:szCs w:val="24"/>
-          <w:highlight w:val="green"/>
         </w:rPr>
         <w:t>: Represent with attributes like title, producer, director, playtime</w:t>
       </w:r>
@@ -1582,7 +1569,6 @@
         <w:rPr>
           <w:sz w:val="24"/>
           <w:szCs w:val="24"/>
-          <w:highlight w:val="green"/>
         </w:rPr>
         <w:t xml:space="preserve">, </w:t>
       </w:r>
@@ -1590,7 +1576,6 @@
         <w:rPr>
           <w:sz w:val="24"/>
           <w:szCs w:val="24"/>
-          <w:highlight w:val="green"/>
         </w:rPr>
         <w:t>availability status</w:t>
       </w:r>
@@ -1606,7 +1591,6 @@
         <w:rPr>
           <w:sz w:val="24"/>
           <w:szCs w:val="24"/>
-          <w:highlight w:val="green"/>
         </w:rPr>
       </w:pPr>
       <w:r>
@@ -1615,7 +1599,6 @@
           <w:bCs/>
           <w:sz w:val="24"/>
           <w:szCs w:val="24"/>
-          <w:highlight w:val="green"/>
         </w:rPr>
         <w:t>Author</w:t>
       </w:r>
@@ -1623,7 +1606,6 @@
         <w:rPr>
           <w:sz w:val="24"/>
           <w:szCs w:val="24"/>
-          <w:highlight w:val="green"/>
         </w:rPr>
         <w:t>: Represent attributes like name</w:t>
       </w:r>
@@ -1631,7 +1613,6 @@
         <w:rPr>
           <w:sz w:val="24"/>
           <w:szCs w:val="24"/>
-          <w:highlight w:val="green"/>
         </w:rPr>
         <w:t>,</w:t>
       </w:r>
@@ -1639,7 +1620,6 @@
         <w:rPr>
           <w:sz w:val="24"/>
           <w:szCs w:val="24"/>
-          <w:highlight w:val="green"/>
         </w:rPr>
         <w:t xml:space="preserve"> list of authored books</w:t>
       </w:r>
@@ -1655,7 +1635,6 @@
         <w:rPr>
           <w:sz w:val="24"/>
           <w:szCs w:val="24"/>
-          <w:highlight w:val="green"/>
         </w:rPr>
       </w:pPr>
       <w:r>
@@ -1664,7 +1643,6 @@
           <w:bCs/>
           <w:sz w:val="24"/>
           <w:szCs w:val="24"/>
-          <w:highlight w:val="green"/>
         </w:rPr>
         <w:t>Library User</w:t>
       </w:r>
@@ -1672,7 +1650,6 @@
         <w:rPr>
           <w:sz w:val="24"/>
           <w:szCs w:val="24"/>
-          <w:highlight w:val="green"/>
         </w:rPr>
         <w:t xml:space="preserve">: Represent with attributes like name, ID, list of borrowed </w:t>
       </w:r>
@@ -1680,7 +1657,6 @@
         <w:rPr>
           <w:sz w:val="24"/>
           <w:szCs w:val="24"/>
-          <w:highlight w:val="green"/>
         </w:rPr>
         <w:t>assets</w:t>
       </w:r>
@@ -1693,7 +1669,6 @@
         <w:rPr>
           <w:sz w:val="24"/>
           <w:szCs w:val="24"/>
-          <w:highlight w:val="green"/>
         </w:rPr>
       </w:pPr>
     </w:p>
@@ -1705,7 +1680,6 @@
         <w:rPr>
           <w:sz w:val="24"/>
           <w:szCs w:val="24"/>
-          <w:highlight w:val="green"/>
         </w:rPr>
       </w:pPr>
       <w:r>
@@ -1716,7 +1690,6 @@
           <w:iCs/>
           <w:sz w:val="24"/>
           <w:szCs w:val="24"/>
-          <w:highlight w:val="green"/>
         </w:rPr>
         <w:t>Note</w:t>
       </w:r>
@@ -1724,7 +1697,6 @@
         <w:rPr>
           <w:sz w:val="24"/>
           <w:szCs w:val="24"/>
-          <w:highlight w:val="green"/>
         </w:rPr>
         <w:t xml:space="preserve">: </w:t>
       </w:r>
@@ -1732,7 +1704,6 @@
         <w:rPr>
           <w:sz w:val="24"/>
           <w:szCs w:val="24"/>
-          <w:highlight w:val="green"/>
         </w:rPr>
         <w:t>T</w:t>
       </w:r>
@@ -1740,7 +1711,6 @@
         <w:rPr>
           <w:sz w:val="24"/>
           <w:szCs w:val="24"/>
-          <w:highlight w:val="green"/>
         </w:rPr>
         <w:t xml:space="preserve">he above list of classes and attributes </w:t>
       </w:r>
@@ -1748,7 +1718,6 @@
         <w:rPr>
           <w:sz w:val="24"/>
           <w:szCs w:val="24"/>
-          <w:highlight w:val="green"/>
         </w:rPr>
         <w:t>is the minimum requirement and is</w:t>
       </w:r>
@@ -1756,7 +1725,6 @@
         <w:rPr>
           <w:sz w:val="24"/>
           <w:szCs w:val="24"/>
-          <w:highlight w:val="green"/>
         </w:rPr>
         <w:t xml:space="preserve"> not definitive. You can add any others you deem necessary</w:t>
       </w:r>
@@ -1764,7 +1732,6 @@
         <w:rPr>
           <w:sz w:val="24"/>
           <w:szCs w:val="24"/>
-          <w:highlight w:val="green"/>
         </w:rPr>
         <w:t xml:space="preserve"> for your design</w:t>
       </w:r>
@@ -1772,7 +1739,6 @@
         <w:rPr>
           <w:sz w:val="24"/>
           <w:szCs w:val="24"/>
-          <w:highlight w:val="green"/>
         </w:rPr>
         <w:t xml:space="preserve">.  </w:t>
       </w:r>
@@ -1783,7 +1749,6 @@
         <w:rPr>
           <w:sz w:val="24"/>
           <w:szCs w:val="24"/>
-          <w:highlight w:val="green"/>
         </w:rPr>
       </w:pPr>
     </w:p>
@@ -1798,14 +1763,12 @@
         <w:rPr>
           <w:sz w:val="24"/>
           <w:szCs w:val="24"/>
-          <w:highlight w:val="green"/>
-        </w:rPr>
-      </w:pPr>
-      <w:r>
-        <w:rPr>
-          <w:sz w:val="24"/>
-          <w:szCs w:val="24"/>
-          <w:highlight w:val="green"/>
+        </w:rPr>
+      </w:pPr>
+      <w:r>
+        <w:rPr>
+          <w:sz w:val="24"/>
+          <w:szCs w:val="24"/>
         </w:rPr>
         <w:t>Implement appropriate</w:t>
       </w:r>
@@ -1813,7 +1776,6 @@
         <w:rPr>
           <w:sz w:val="24"/>
           <w:szCs w:val="24"/>
-          <w:highlight w:val="green"/>
         </w:rPr>
         <w:t xml:space="preserve"> constructors and</w:t>
       </w:r>
@@ -1821,7 +1783,6 @@
         <w:rPr>
           <w:sz w:val="24"/>
           <w:szCs w:val="24"/>
-          <w:highlight w:val="green"/>
         </w:rPr>
         <w:t xml:space="preserve"> getters</w:t>
       </w:r>
@@ -1829,7 +1790,6 @@
         <w:rPr>
           <w:sz w:val="24"/>
           <w:szCs w:val="24"/>
-          <w:highlight w:val="green"/>
         </w:rPr>
         <w:t>/</w:t>
       </w:r>
@@ -1837,7 +1797,6 @@
         <w:rPr>
           <w:sz w:val="24"/>
           <w:szCs w:val="24"/>
-          <w:highlight w:val="green"/>
         </w:rPr>
         <w:t>setters</w:t>
       </w:r>
@@ -1848,7 +1807,6 @@
         <w:rPr>
           <w:sz w:val="24"/>
           <w:szCs w:val="24"/>
-          <w:highlight w:val="green"/>
         </w:rPr>
       </w:pPr>
     </w:p>
@@ -1863,14 +1821,12 @@
         <w:rPr>
           <w:sz w:val="24"/>
           <w:szCs w:val="24"/>
-          <w:highlight w:val="green"/>
-        </w:rPr>
-      </w:pPr>
-      <w:r>
-        <w:rPr>
-          <w:sz w:val="24"/>
-          <w:szCs w:val="24"/>
-          <w:highlight w:val="green"/>
+        </w:rPr>
+      </w:pPr>
+      <w:r>
+        <w:rPr>
+          <w:sz w:val="24"/>
+          <w:szCs w:val="24"/>
         </w:rPr>
         <w:t>Use inheritance and interfaces to design an efficient class hierarchy</w:t>
       </w:r>
@@ -1878,33 +1834,13 @@
         <w:rPr>
           <w:sz w:val="24"/>
           <w:szCs w:val="24"/>
-          <w:highlight w:val="green"/>
-        </w:rPr>
-        <w:t xml:space="preserve">, </w:t>
-      </w:r>
-      <w:proofErr w:type="spellStart"/>
-      <w:r>
-        <w:rPr>
-          <w:sz w:val="24"/>
-          <w:szCs w:val="24"/>
-          <w:highlight w:val="green"/>
-        </w:rPr>
-        <w:t>eg</w:t>
-      </w:r>
-      <w:proofErr w:type="spellEnd"/>
-      <w:r>
-        <w:rPr>
-          <w:sz w:val="24"/>
-          <w:szCs w:val="24"/>
-          <w:highlight w:val="green"/>
-        </w:rPr>
-        <w:t xml:space="preserve">, you could </w:t>
-      </w:r>
-      <w:r>
-        <w:rPr>
-          <w:sz w:val="24"/>
-          <w:szCs w:val="24"/>
-          <w:highlight w:val="green"/>
+        </w:rPr>
+        <w:t xml:space="preserve">, eg, you could </w:t>
+      </w:r>
+      <w:r>
+        <w:rPr>
+          <w:sz w:val="24"/>
+          <w:szCs w:val="24"/>
         </w:rPr>
         <w:t>create an abstract class to represent library item</w:t>
       </w:r>
@@ -1912,7 +1848,6 @@
         <w:rPr>
           <w:sz w:val="24"/>
           <w:szCs w:val="24"/>
-          <w:highlight w:val="green"/>
         </w:rPr>
         <w:t xml:space="preserve"> attributes and behaviours</w:t>
       </w:r>
@@ -1920,7 +1855,6 @@
         <w:rPr>
           <w:sz w:val="24"/>
           <w:szCs w:val="24"/>
-          <w:highlight w:val="green"/>
         </w:rPr>
         <w:t xml:space="preserve"> shared by both books and media</w:t>
       </w:r>
@@ -1928,7 +1862,6 @@
         <w:rPr>
           <w:sz w:val="24"/>
           <w:szCs w:val="24"/>
-          <w:highlight w:val="green"/>
         </w:rPr>
         <w:t xml:space="preserve"> or an interface that defines methods for adding, editing, deleting and retrieving content from a data file</w:t>
       </w:r>
@@ -1936,33 +1869,13 @@
         <w:rPr>
           <w:sz w:val="24"/>
           <w:szCs w:val="24"/>
-          <w:highlight w:val="green"/>
-        </w:rPr>
-        <w:t xml:space="preserve">.  These would then </w:t>
-      </w:r>
-      <w:proofErr w:type="spellStart"/>
-      <w:r>
-        <w:rPr>
-          <w:sz w:val="24"/>
-          <w:szCs w:val="24"/>
-          <w:highlight w:val="green"/>
-        </w:rPr>
-        <w:t>by</w:t>
-      </w:r>
-      <w:proofErr w:type="spellEnd"/>
-      <w:r>
-        <w:rPr>
-          <w:sz w:val="24"/>
-          <w:szCs w:val="24"/>
-          <w:highlight w:val="green"/>
-        </w:rPr>
-        <w:t xml:space="preserve"> used by classes which would implement the required methods accordingly</w:t>
-      </w:r>
-      <w:r>
-        <w:rPr>
-          <w:sz w:val="24"/>
-          <w:szCs w:val="24"/>
-          <w:highlight w:val="green"/>
+        </w:rPr>
+        <w:t>.  These would then by used by classes which would implement the required methods accordingly</w:t>
+      </w:r>
+      <w:r>
+        <w:rPr>
+          <w:sz w:val="24"/>
+          <w:szCs w:val="24"/>
         </w:rPr>
         <w:t>.</w:t>
       </w:r>
@@ -1998,9 +1911,8 @@
           <w:sz w:val="24"/>
           <w:szCs w:val="24"/>
         </w:rPr>
-        <w:t xml:space="preserve">Ensure that you include several lambda functions in your </w:t>
-      </w:r>
-      <w:proofErr w:type="spellStart"/>
+        <w:t>Ensure that you include several lambda functions in your desigm.</w:t>
+      </w:r>
       <w:r>
         <w:rPr>
           <w:b/>
@@ -2010,29 +1922,6 @@
           <w:sz w:val="24"/>
           <w:szCs w:val="24"/>
         </w:rPr>
-        <w:t>desigm</w:t>
-      </w:r>
-      <w:proofErr w:type="spellEnd"/>
-      <w:r>
-        <w:rPr>
-          <w:b/>
-          <w:bCs/>
-          <w:i/>
-          <w:iCs/>
-          <w:sz w:val="24"/>
-          <w:szCs w:val="24"/>
-        </w:rPr>
-        <w:t>.</w:t>
-      </w:r>
-      <w:r>
-        <w:rPr>
-          <w:b/>
-          <w:bCs/>
-          <w:i/>
-          <w:iCs/>
-          <w:sz w:val="24"/>
-          <w:szCs w:val="24"/>
-        </w:rPr>
         <w:t xml:space="preserve"> </w:t>
       </w:r>
     </w:p>
@@ -2056,14 +1945,12 @@
         <w:rPr>
           <w:sz w:val="24"/>
           <w:szCs w:val="24"/>
-          <w:highlight w:val="green"/>
-        </w:rPr>
-      </w:pPr>
-      <w:r>
-        <w:rPr>
-          <w:sz w:val="24"/>
-          <w:szCs w:val="24"/>
-          <w:highlight w:val="green"/>
+        </w:rPr>
+      </w:pPr>
+      <w:r>
+        <w:rPr>
+          <w:sz w:val="24"/>
+          <w:szCs w:val="24"/>
         </w:rPr>
         <w:t>Use s</w:t>
       </w:r>
@@ -2071,7 +1958,6 @@
         <w:rPr>
           <w:sz w:val="24"/>
           <w:szCs w:val="24"/>
-          <w:highlight w:val="green"/>
         </w:rPr>
         <w:t>tacks</w:t>
       </w:r>
@@ -2079,7 +1965,6 @@
         <w:rPr>
           <w:sz w:val="24"/>
           <w:szCs w:val="24"/>
-          <w:highlight w:val="green"/>
         </w:rPr>
         <w:t xml:space="preserve">, </w:t>
       </w:r>
@@ -2087,7 +1972,6 @@
         <w:rPr>
           <w:sz w:val="24"/>
           <w:szCs w:val="24"/>
-          <w:highlight w:val="green"/>
         </w:rPr>
         <w:t>queues</w:t>
       </w:r>
@@ -2095,7 +1979,6 @@
         <w:rPr>
           <w:sz w:val="24"/>
           <w:szCs w:val="24"/>
-          <w:highlight w:val="green"/>
         </w:rPr>
         <w:t xml:space="preserve"> and/or linked lists to store and manipulate the created objects</w:t>
       </w:r>
@@ -2120,14 +2003,12 @@
         <w:rPr>
           <w:sz w:val="24"/>
           <w:szCs w:val="24"/>
-          <w:highlight w:val="yellow"/>
-        </w:rPr>
-      </w:pPr>
-      <w:r>
-        <w:rPr>
-          <w:sz w:val="24"/>
-          <w:szCs w:val="24"/>
-          <w:highlight w:val="yellow"/>
+        </w:rPr>
+      </w:pPr>
+      <w:r>
+        <w:rPr>
+          <w:sz w:val="24"/>
+          <w:szCs w:val="24"/>
         </w:rPr>
         <w:t>File Handling</w:t>
       </w:r>
@@ -2143,14 +2024,12 @@
         <w:rPr>
           <w:sz w:val="24"/>
           <w:szCs w:val="24"/>
-          <w:highlight w:val="yellow"/>
-        </w:rPr>
-      </w:pPr>
-      <w:r>
-        <w:rPr>
-          <w:sz w:val="24"/>
-          <w:szCs w:val="24"/>
-          <w:highlight w:val="yellow"/>
+        </w:rPr>
+      </w:pPr>
+      <w:r>
+        <w:rPr>
+          <w:sz w:val="24"/>
+          <w:szCs w:val="24"/>
         </w:rPr>
         <w:t xml:space="preserve">Create external </w:t>
       </w:r>
@@ -2158,7 +2037,6 @@
         <w:rPr>
           <w:sz w:val="24"/>
           <w:szCs w:val="24"/>
-          <w:highlight w:val="yellow"/>
         </w:rPr>
         <w:t>CSV</w:t>
       </w:r>
@@ -2166,7 +2044,6 @@
         <w:rPr>
           <w:sz w:val="24"/>
           <w:szCs w:val="24"/>
-          <w:highlight w:val="yellow"/>
         </w:rPr>
         <w:t xml:space="preserve"> files</w:t>
       </w:r>
@@ -2174,33 +2051,13 @@
         <w:rPr>
           <w:sz w:val="24"/>
           <w:szCs w:val="24"/>
-          <w:highlight w:val="yellow"/>
-        </w:rPr>
-        <w:t xml:space="preserve">, </w:t>
-      </w:r>
-      <w:proofErr w:type="spellStart"/>
-      <w:r>
-        <w:rPr>
-          <w:sz w:val="24"/>
-          <w:szCs w:val="24"/>
-          <w:highlight w:val="yellow"/>
-        </w:rPr>
-        <w:t>eg</w:t>
-      </w:r>
-      <w:proofErr w:type="spellEnd"/>
-      <w:r>
-        <w:rPr>
-          <w:sz w:val="24"/>
-          <w:szCs w:val="24"/>
-          <w:highlight w:val="yellow"/>
-        </w:rPr>
-        <w:t xml:space="preserve">, </w:t>
-      </w:r>
-      <w:r>
-        <w:rPr>
-          <w:sz w:val="24"/>
-          <w:szCs w:val="24"/>
-          <w:highlight w:val="yellow"/>
+        </w:rPr>
+        <w:t xml:space="preserve">, eg, </w:t>
+      </w:r>
+      <w:r>
+        <w:rPr>
+          <w:sz w:val="24"/>
+          <w:szCs w:val="24"/>
         </w:rPr>
         <w:t>books.</w:t>
       </w:r>
@@ -2208,7 +2065,6 @@
         <w:rPr>
           <w:sz w:val="24"/>
           <w:szCs w:val="24"/>
-          <w:highlight w:val="yellow"/>
         </w:rPr>
         <w:t>csv</w:t>
       </w:r>
@@ -2216,7 +2072,6 @@
         <w:rPr>
           <w:sz w:val="24"/>
           <w:szCs w:val="24"/>
-          <w:highlight w:val="yellow"/>
         </w:rPr>
         <w:t>, authors.</w:t>
       </w:r>
@@ -2224,7 +2079,6 @@
         <w:rPr>
           <w:sz w:val="24"/>
           <w:szCs w:val="24"/>
-          <w:highlight w:val="yellow"/>
         </w:rPr>
         <w:t>csv</w:t>
       </w:r>
@@ -2232,7 +2086,6 @@
         <w:rPr>
           <w:sz w:val="24"/>
           <w:szCs w:val="24"/>
-          <w:highlight w:val="yellow"/>
         </w:rPr>
         <w:t>, users.</w:t>
       </w:r>
@@ -2240,7 +2093,6 @@
         <w:rPr>
           <w:sz w:val="24"/>
           <w:szCs w:val="24"/>
-          <w:highlight w:val="yellow"/>
         </w:rPr>
         <w:t>csv, etc,</w:t>
       </w:r>
@@ -2248,7 +2100,6 @@
         <w:rPr>
           <w:sz w:val="24"/>
           <w:szCs w:val="24"/>
-          <w:highlight w:val="yellow"/>
         </w:rPr>
         <w:t xml:space="preserve"> to store information about books, authors and users, respectively</w:t>
       </w:r>
@@ -2256,7 +2107,6 @@
         <w:rPr>
           <w:sz w:val="24"/>
           <w:szCs w:val="24"/>
-          <w:highlight w:val="yellow"/>
         </w:rPr>
         <w:t xml:space="preserve"> (Apache Commons CSV)</w:t>
       </w:r>
@@ -2272,14 +2122,12 @@
         <w:rPr>
           <w:sz w:val="24"/>
           <w:szCs w:val="24"/>
-          <w:highlight w:val="yellow"/>
-        </w:rPr>
-      </w:pPr>
-      <w:r>
-        <w:rPr>
-          <w:sz w:val="24"/>
-          <w:szCs w:val="24"/>
-          <w:highlight w:val="yellow"/>
+        </w:rPr>
+      </w:pPr>
+      <w:r>
+        <w:rPr>
+          <w:sz w:val="24"/>
+          <w:szCs w:val="24"/>
         </w:rPr>
         <w:t>Implement operations to read and write data to these files, enabling the system to load and save catalogue data</w:t>
       </w:r>
@@ -2358,16 +2206,8 @@
         <w:rPr>
           <w:sz w:val="24"/>
           <w:szCs w:val="24"/>
-          <w:highlight w:val="yellow"/>
-        </w:rPr>
-        <w:t>Implement error handling for file operations</w:t>
-      </w:r>
-      <w:r>
-        <w:rPr>
-          <w:sz w:val="24"/>
-          <w:szCs w:val="24"/>
-        </w:rPr>
-        <w:t>, user input validation and any other potential exceptions</w:t>
+        </w:rPr>
+        <w:t>Implement error handling for file operations, user input validation and any other potential exceptions</w:t>
       </w:r>
       <w:r>
         <w:rPr>
@@ -2399,14 +2239,12 @@
         <w:rPr>
           <w:sz w:val="24"/>
           <w:szCs w:val="24"/>
-          <w:highlight w:val="yellow"/>
-        </w:rPr>
-      </w:pPr>
-      <w:r>
-        <w:rPr>
-          <w:sz w:val="24"/>
-          <w:szCs w:val="24"/>
-          <w:highlight w:val="yellow"/>
+        </w:rPr>
+      </w:pPr>
+      <w:r>
+        <w:rPr>
+          <w:sz w:val="24"/>
+          <w:szCs w:val="24"/>
         </w:rPr>
         <w:t>Sorting &amp; Searching</w:t>
       </w:r>
@@ -2422,14 +2260,12 @@
         <w:rPr>
           <w:sz w:val="24"/>
           <w:szCs w:val="24"/>
-          <w:highlight w:val="yellow"/>
-        </w:rPr>
-      </w:pPr>
-      <w:r>
-        <w:rPr>
-          <w:sz w:val="24"/>
-          <w:szCs w:val="24"/>
-          <w:highlight w:val="yellow"/>
+        </w:rPr>
+      </w:pPr>
+      <w:r>
+        <w:rPr>
+          <w:sz w:val="24"/>
+          <w:szCs w:val="24"/>
         </w:rPr>
         <w:t>Implement a sort and search facility for books, authors and users</w:t>
       </w:r>
@@ -2445,14 +2281,12 @@
         <w:rPr>
           <w:sz w:val="24"/>
           <w:szCs w:val="24"/>
-          <w:highlight w:val="yellow"/>
-        </w:rPr>
-      </w:pPr>
-      <w:r>
-        <w:rPr>
-          <w:sz w:val="24"/>
-          <w:szCs w:val="24"/>
-          <w:highlight w:val="yellow"/>
+        </w:rPr>
+      </w:pPr>
+      <w:r>
+        <w:rPr>
+          <w:sz w:val="24"/>
+          <w:szCs w:val="24"/>
         </w:rPr>
         <w:t>Consider the various sorting and searching algorithms available and justify the appropriateness of your selected algorithms and data structures in terms of complexity and performance profile</w:t>
       </w:r>
@@ -2460,7 +2294,6 @@
         <w:rPr>
           <w:sz w:val="24"/>
           <w:szCs w:val="24"/>
-          <w:highlight w:val="yellow"/>
         </w:rPr>
         <w:t xml:space="preserve"> when compared to others</w:t>
       </w:r>
@@ -2506,14 +2339,12 @@
         <w:rPr>
           <w:sz w:val="24"/>
           <w:szCs w:val="24"/>
-          <w:highlight w:val="green"/>
-        </w:rPr>
-      </w:pPr>
-      <w:r>
-        <w:rPr>
-          <w:sz w:val="24"/>
-          <w:szCs w:val="24"/>
-          <w:highlight w:val="green"/>
+        </w:rPr>
+      </w:pPr>
+      <w:r>
+        <w:rPr>
+          <w:sz w:val="24"/>
+          <w:szCs w:val="24"/>
         </w:rPr>
         <w:t xml:space="preserve">Add a book to the </w:t>
       </w:r>
@@ -2521,7 +2352,6 @@
         <w:rPr>
           <w:sz w:val="24"/>
           <w:szCs w:val="24"/>
-          <w:highlight w:val="green"/>
         </w:rPr>
         <w:t>library</w:t>
       </w:r>
@@ -2537,14 +2367,12 @@
         <w:rPr>
           <w:sz w:val="24"/>
           <w:szCs w:val="24"/>
-          <w:highlight w:val="green"/>
-        </w:rPr>
-      </w:pPr>
-      <w:r>
-        <w:rPr>
-          <w:sz w:val="24"/>
-          <w:szCs w:val="24"/>
-          <w:highlight w:val="green"/>
+        </w:rPr>
+      </w:pPr>
+      <w:r>
+        <w:rPr>
+          <w:sz w:val="24"/>
+          <w:szCs w:val="24"/>
         </w:rPr>
         <w:t xml:space="preserve">Add an author to the </w:t>
       </w:r>
@@ -2552,7 +2380,6 @@
         <w:rPr>
           <w:sz w:val="24"/>
           <w:szCs w:val="24"/>
-          <w:highlight w:val="green"/>
         </w:rPr>
         <w:t>library</w:t>
       </w:r>
@@ -2568,14 +2395,12 @@
         <w:rPr>
           <w:sz w:val="24"/>
           <w:szCs w:val="24"/>
-          <w:highlight w:val="green"/>
-        </w:rPr>
-      </w:pPr>
-      <w:r>
-        <w:rPr>
-          <w:sz w:val="24"/>
-          <w:szCs w:val="24"/>
-          <w:highlight w:val="green"/>
+        </w:rPr>
+      </w:pPr>
+      <w:r>
+        <w:rPr>
+          <w:sz w:val="24"/>
+          <w:szCs w:val="24"/>
         </w:rPr>
         <w:t xml:space="preserve">Add a </w:t>
       </w:r>
@@ -2583,7 +2408,6 @@
         <w:rPr>
           <w:sz w:val="24"/>
           <w:szCs w:val="24"/>
-          <w:highlight w:val="green"/>
         </w:rPr>
         <w:t>library user</w:t>
       </w:r>
@@ -2591,7 +2415,6 @@
         <w:rPr>
           <w:sz w:val="24"/>
           <w:szCs w:val="24"/>
-          <w:highlight w:val="green"/>
         </w:rPr>
         <w:t xml:space="preserve"> to the system</w:t>
       </w:r>
@@ -2607,14 +2430,12 @@
         <w:rPr>
           <w:sz w:val="24"/>
           <w:szCs w:val="24"/>
-          <w:highlight w:val="green"/>
-        </w:rPr>
-      </w:pPr>
-      <w:r>
-        <w:rPr>
-          <w:sz w:val="24"/>
-          <w:szCs w:val="24"/>
-          <w:highlight w:val="green"/>
+        </w:rPr>
+      </w:pPr>
+      <w:r>
+        <w:rPr>
+          <w:sz w:val="24"/>
+          <w:szCs w:val="24"/>
         </w:rPr>
         <w:t xml:space="preserve">Borrow a book (update book availability and </w:t>
       </w:r>
@@ -2622,7 +2443,6 @@
         <w:rPr>
           <w:sz w:val="24"/>
           <w:szCs w:val="24"/>
-          <w:highlight w:val="green"/>
         </w:rPr>
         <w:t>library user</w:t>
       </w:r>
@@ -2630,7 +2450,6 @@
         <w:rPr>
           <w:sz w:val="24"/>
           <w:szCs w:val="24"/>
-          <w:highlight w:val="green"/>
         </w:rPr>
         <w:t>'s borrowed books)</w:t>
       </w:r>
@@ -2646,14 +2465,12 @@
         <w:rPr>
           <w:sz w:val="24"/>
           <w:szCs w:val="24"/>
-          <w:highlight w:val="yellow"/>
-        </w:rPr>
-      </w:pPr>
-      <w:r>
-        <w:rPr>
-          <w:sz w:val="24"/>
-          <w:szCs w:val="24"/>
-          <w:highlight w:val="yellow"/>
+        </w:rPr>
+      </w:pPr>
+      <w:r>
+        <w:rPr>
+          <w:sz w:val="24"/>
+          <w:szCs w:val="24"/>
         </w:rPr>
         <w:t xml:space="preserve">Return a book (update book availability and </w:t>
       </w:r>
@@ -2661,7 +2478,6 @@
         <w:rPr>
           <w:sz w:val="24"/>
           <w:szCs w:val="24"/>
-          <w:highlight w:val="yellow"/>
         </w:rPr>
         <w:t>library user</w:t>
       </w:r>
@@ -2669,7 +2485,6 @@
         <w:rPr>
           <w:sz w:val="24"/>
           <w:szCs w:val="24"/>
-          <w:highlight w:val="yellow"/>
         </w:rPr>
         <w:t>'s borrowed books)</w:t>
       </w:r>
@@ -2685,14 +2500,12 @@
         <w:rPr>
           <w:sz w:val="24"/>
           <w:szCs w:val="24"/>
-          <w:highlight w:val="yellow"/>
-        </w:rPr>
-      </w:pPr>
-      <w:r>
-        <w:rPr>
-          <w:sz w:val="24"/>
-          <w:szCs w:val="24"/>
-          <w:highlight w:val="yellow"/>
+        </w:rPr>
+      </w:pPr>
+      <w:r>
+        <w:rPr>
+          <w:sz w:val="24"/>
+          <w:szCs w:val="24"/>
         </w:rPr>
         <w:t>List available books</w:t>
       </w:r>
@@ -2708,14 +2521,12 @@
         <w:rPr>
           <w:sz w:val="24"/>
           <w:szCs w:val="24"/>
-          <w:highlight w:val="yellow"/>
-        </w:rPr>
-      </w:pPr>
-      <w:r>
-        <w:rPr>
-          <w:sz w:val="24"/>
-          <w:szCs w:val="24"/>
-          <w:highlight w:val="yellow"/>
+        </w:rPr>
+      </w:pPr>
+      <w:r>
+        <w:rPr>
+          <w:sz w:val="24"/>
+          <w:szCs w:val="24"/>
         </w:rPr>
         <w:t>List books borrowed by a user</w:t>
       </w:r>
@@ -2731,14 +2542,12 @@
         <w:rPr>
           <w:sz w:val="24"/>
           <w:szCs w:val="24"/>
-          <w:highlight w:val="yellow"/>
-        </w:rPr>
-      </w:pPr>
-      <w:r>
-        <w:rPr>
-          <w:sz w:val="24"/>
-          <w:szCs w:val="24"/>
-          <w:highlight w:val="yellow"/>
+        </w:rPr>
+      </w:pPr>
+      <w:r>
+        <w:rPr>
+          <w:sz w:val="24"/>
+          <w:szCs w:val="24"/>
         </w:rPr>
         <w:t>List books authored by an author</w:t>
       </w:r>
@@ -2784,14 +2593,12 @@
         <w:rPr>
           <w:sz w:val="24"/>
           <w:szCs w:val="24"/>
-          <w:highlight w:val="green"/>
-        </w:rPr>
-      </w:pPr>
-      <w:r>
-        <w:rPr>
-          <w:sz w:val="24"/>
-          <w:szCs w:val="24"/>
-          <w:highlight w:val="green"/>
+        </w:rPr>
+      </w:pPr>
+      <w:r>
+        <w:rPr>
+          <w:sz w:val="24"/>
+          <w:szCs w:val="24"/>
         </w:rPr>
         <w:t xml:space="preserve">Implement the following </w:t>
       </w:r>
@@ -2799,7 +2606,6 @@
         <w:rPr>
           <w:sz w:val="24"/>
           <w:szCs w:val="24"/>
-          <w:highlight w:val="green"/>
         </w:rPr>
         <w:t>Maven Dependencies</w:t>
       </w:r>
@@ -2807,7 +2613,6 @@
         <w:rPr>
           <w:sz w:val="24"/>
           <w:szCs w:val="24"/>
-          <w:highlight w:val="green"/>
         </w:rPr>
         <w:t>:</w:t>
       </w:r>
@@ -2823,14 +2628,12 @@
         <w:rPr>
           <w:sz w:val="24"/>
           <w:szCs w:val="24"/>
-          <w:highlight w:val="green"/>
-        </w:rPr>
-      </w:pPr>
-      <w:r>
-        <w:rPr>
-          <w:sz w:val="24"/>
-          <w:szCs w:val="24"/>
-          <w:highlight w:val="green"/>
+        </w:rPr>
+      </w:pPr>
+      <w:r>
+        <w:rPr>
+          <w:sz w:val="24"/>
+          <w:szCs w:val="24"/>
         </w:rPr>
         <w:t>External</w:t>
       </w:r>
@@ -2838,7 +2641,6 @@
         <w:rPr>
           <w:sz w:val="24"/>
           <w:szCs w:val="24"/>
-          <w:highlight w:val="green"/>
         </w:rPr>
         <w:t xml:space="preserve"> librar</w:t>
       </w:r>
@@ -2846,7 +2648,6 @@
         <w:rPr>
           <w:sz w:val="24"/>
           <w:szCs w:val="24"/>
-          <w:highlight w:val="green"/>
         </w:rPr>
         <w:t>y</w:t>
       </w:r>
@@ -2854,7 +2655,6 @@
         <w:rPr>
           <w:sz w:val="24"/>
           <w:szCs w:val="24"/>
-          <w:highlight w:val="green"/>
         </w:rPr>
         <w:t xml:space="preserve"> for reading and writing to external files</w:t>
       </w:r>
@@ -2870,14 +2670,12 @@
         <w:rPr>
           <w:sz w:val="24"/>
           <w:szCs w:val="24"/>
-          <w:highlight w:val="green"/>
-        </w:rPr>
-      </w:pPr>
-      <w:r>
-        <w:rPr>
-          <w:sz w:val="24"/>
-          <w:szCs w:val="24"/>
-          <w:highlight w:val="green"/>
+        </w:rPr>
+      </w:pPr>
+      <w:r>
+        <w:rPr>
+          <w:sz w:val="24"/>
+          <w:szCs w:val="24"/>
         </w:rPr>
         <w:t>JUnit to thoroughly test the program</w:t>
       </w:r>
@@ -2902,14 +2700,12 @@
         <w:rPr>
           <w:sz w:val="24"/>
           <w:szCs w:val="24"/>
-          <w:highlight w:val="yellow"/>
-        </w:rPr>
-      </w:pPr>
-      <w:r>
-        <w:rPr>
-          <w:sz w:val="24"/>
-          <w:szCs w:val="24"/>
-          <w:highlight w:val="yellow"/>
+        </w:rPr>
+      </w:pPr>
+      <w:r>
+        <w:rPr>
+          <w:sz w:val="24"/>
+          <w:szCs w:val="24"/>
         </w:rPr>
         <w:t>User Interface</w:t>
       </w:r>
@@ -2925,14 +2721,12 @@
         <w:rPr>
           <w:sz w:val="24"/>
           <w:szCs w:val="24"/>
-          <w:highlight w:val="yellow"/>
-        </w:rPr>
-      </w:pPr>
-      <w:r>
-        <w:rPr>
-          <w:sz w:val="24"/>
-          <w:szCs w:val="24"/>
-          <w:highlight w:val="yellow"/>
+        </w:rPr>
+      </w:pPr>
+      <w:r>
+        <w:rPr>
+          <w:sz w:val="24"/>
+          <w:szCs w:val="24"/>
         </w:rPr>
         <w:t>Create a simple command-line user interface to interact with the library system</w:t>
       </w:r>
@@ -2948,14 +2742,12 @@
         <w:rPr>
           <w:sz w:val="24"/>
           <w:szCs w:val="24"/>
-          <w:highlight w:val="yellow"/>
-        </w:rPr>
-      </w:pPr>
-      <w:r>
-        <w:rPr>
-          <w:sz w:val="24"/>
-          <w:szCs w:val="24"/>
-          <w:highlight w:val="yellow"/>
+        </w:rPr>
+      </w:pPr>
+      <w:r>
+        <w:rPr>
+          <w:sz w:val="24"/>
+          <w:szCs w:val="24"/>
         </w:rPr>
         <w:t>Allow users to execute library operations through text-based menus</w:t>
       </w:r>
@@ -3050,7 +2842,14 @@
           <w:sz w:val="24"/>
           <w:szCs w:val="24"/>
         </w:rPr>
-        <w:t>A report that explains the design decisions, classes, interfaces, source code, external files and Maven dependencies used in the project</w:t>
+        <w:t>A report that explains the design decisions, classes, interfaces</w:t>
+      </w:r>
+      <w:r>
+        <w:rPr>
+          <w:sz w:val="24"/>
+          <w:szCs w:val="24"/>
+        </w:rPr>
+        <w:t>, source code, external files and Maven dependencies used in the project</w:t>
       </w:r>
     </w:p>
     <w:p>

</xml_diff>